<commit_message>
Add and Update Documents
</commit_message>
<xml_diff>
--- a/Elevator Pitch and Introduction.docx
+++ b/Elevator Pitch and Introduction.docx
@@ -31,6 +31,7 @@
       </w:r>
     </w:p>
     <w:p>
+      <w:bookmarkStart w:id="0" w:name="_Hlk133526939"/>
       <w:r>
         <w:t>Hi, my name is Adam Klima, I am a Marine Infantry Combat Veteran that has experience in production, quality assurance, client engagement, as well as operations management. Having relied heavily on the utilization of data to be successful in my past endeavors, I</w:t>
       </w:r>
@@ -47,18 +48,24 @@
         <w:t xml:space="preserve"> a career that focuses primarily on not only data consumption but </w:t>
       </w:r>
       <w:r>
-        <w:t xml:space="preserve">the application of data to find the most successful path forward.  </w:t>
-      </w:r>
-      <w:r>
-        <w:t>(</w:t>
-      </w:r>
-      <w:r>
-        <w:t>I am looking for a company that I can continue to grow with while providing dedication and quality work, do you know anyone who is currently seeking a dedicated team member in the data profession?</w:t>
-      </w:r>
-      <w:r>
-        <w:t>)</w:t>
+        <w:t>the application of data to find the most successful path forward.  I am looking for a company that I can continue to grow with while providing dedication and quality work</w:t>
+      </w:r>
+      <w:proofErr w:type="gramStart"/>
+      <w:r>
+        <w:t>, do</w:t>
+      </w:r>
+      <w:proofErr w:type="gramEnd"/>
+      <w:r>
+        <w:t xml:space="preserve"> you know anyone who is currently seeking a dedicated team member in the data </w:t>
+      </w:r>
+      <w:r>
+        <w:t xml:space="preserve">analytics </w:t>
+      </w:r>
+      <w:r>
+        <w:t>profession?</w:t>
       </w:r>
     </w:p>
+    <w:bookmarkEnd w:id="0"/>
     <w:p>
       <w:pPr>
         <w:rPr>
@@ -71,7 +78,23 @@
           <w:b/>
           <w:bCs/>
         </w:rPr>
-        <w:t>Need 5-8 sentances as an introduction to capstone project</w:t>
+        <w:t xml:space="preserve">Need 5-8 </w:t>
+      </w:r>
+      <w:proofErr w:type="spellStart"/>
+      <w:r>
+        <w:rPr>
+          <w:b/>
+          <w:bCs/>
+        </w:rPr>
+        <w:t>sentances</w:t>
+      </w:r>
+      <w:proofErr w:type="spellEnd"/>
+      <w:r>
+        <w:rPr>
+          <w:b/>
+          <w:bCs/>
+        </w:rPr>
+        <w:t xml:space="preserve"> as an introduction to capstone project</w:t>
       </w:r>
       <w:r>
         <w:rPr>
@@ -85,8 +108,17 @@
           <w:b/>
           <w:bCs/>
         </w:rPr>
-        <w:t>; should be 2 min max</w:t>
-      </w:r>
+        <w:t xml:space="preserve">; should be 2 min </w:t>
+      </w:r>
+      <w:proofErr w:type="gramStart"/>
+      <w:r>
+        <w:rPr>
+          <w:b/>
+          <w:bCs/>
+        </w:rPr>
+        <w:t>max</w:t>
+      </w:r>
+      <w:proofErr w:type="gramEnd"/>
     </w:p>
     <w:p>
       <w:r>
@@ -156,7 +188,15 @@
         <w:t>one</w:t>
       </w:r>
       <w:r>
-        <w:t xml:space="preserve"> that remains fairly unknown to Americans.</w:t>
+        <w:t xml:space="preserve"> that remains </w:t>
+      </w:r>
+      <w:proofErr w:type="gramStart"/>
+      <w:r>
+        <w:t>fairly unknown</w:t>
+      </w:r>
+      <w:proofErr w:type="gramEnd"/>
+      <w:r>
+        <w:t xml:space="preserve"> to Americans.</w:t>
       </w:r>
       <w:r>
         <w:t xml:space="preserve"> Though the battle was conducted in many phases, the occupation of</w:t>
@@ -218,11 +258,16 @@
       <w:r>
         <w:t xml:space="preserve"> and 191 wounded, </w:t>
       </w:r>
+      <w:proofErr w:type="gramStart"/>
       <w:r>
         <w:t>the majority</w:t>
       </w:r>
       <w:r>
-        <w:t xml:space="preserve"> of the wounded</w:t>
+        <w:t xml:space="preserve"> of</w:t>
+      </w:r>
+      <w:proofErr w:type="gramEnd"/>
+      <w:r>
+        <w:t xml:space="preserve"> the wounded</w:t>
       </w:r>
       <w:r>
         <w:t xml:space="preserve"> being double or more amputees.  I wish I could say</w:t>
@@ -294,7 +339,15 @@
         <w:t>battle, many are tempted by the siren’s song of suic</w:t>
       </w:r>
       <w:r>
-        <w:t xml:space="preserve">ide, quite a few falling victim </w:t>
+        <w:t xml:space="preserve">ide, quite a few falling </w:t>
+      </w:r>
+      <w:proofErr w:type="gramStart"/>
+      <w:r>
+        <w:t>victim</w:t>
+      </w:r>
+      <w:proofErr w:type="gramEnd"/>
+      <w:r>
+        <w:t xml:space="preserve"> </w:t>
       </w:r>
       <w:r>
         <w:t xml:space="preserve">to the alluring </w:t>
@@ -357,8 +410,13 @@
     <w:p/>
     <w:p>
       <w:r>
-        <w:t>This is a test</w:t>
-      </w:r>
+        <w:t xml:space="preserve">This is a </w:t>
+      </w:r>
+      <w:proofErr w:type="gramStart"/>
+      <w:r>
+        <w:t>test</w:t>
+      </w:r>
+      <w:proofErr w:type="gramEnd"/>
     </w:p>
     <w:sectPr>
       <w:pgSz w:w="12240" w:h="15840"/>

</xml_diff>